<commit_message>
feat(main): add files lab-3
</commit_message>
<xml_diff>
--- a/labs/lab03/report/report.docx
+++ b/labs/lab03/report/report.docx
@@ -7,31 +7,31 @@
         <w:pStyle w:val="Title"/>
       </w:pPr>
       <w:r>
-        <w:t xml:space="preserve">Шаблон</w:t>
+        <w:t xml:space="preserve">Отчёт</w:t>
       </w:r>
       <w:r>
         <w:t xml:space="preserve"> </w:t>
       </w:r>
       <w:r>
-        <w:t xml:space="preserve">отчёта</w:t>
+        <w:t xml:space="preserve">по</w:t>
       </w:r>
       <w:r>
         <w:t xml:space="preserve"> </w:t>
       </w:r>
       <w:r>
-        <w:t xml:space="preserve">по</w:t>
+        <w:t xml:space="preserve">лабораторной</w:t>
       </w:r>
       <w:r>
         <w:t xml:space="preserve"> </w:t>
       </w:r>
       <w:r>
-        <w:t xml:space="preserve">лабораторной</w:t>
+        <w:t xml:space="preserve">работе</w:t>
       </w:r>
       <w:r>
         <w:t xml:space="preserve"> </w:t>
       </w:r>
       <w:r>
-        <w:t xml:space="preserve">работе</w:t>
+        <w:t xml:space="preserve">№3</w:t>
       </w:r>
     </w:p>
     <w:p>
@@ -39,13 +39,25 @@
         <w:pStyle w:val="Subtitle"/>
       </w:pPr>
       <w:r>
-        <w:t xml:space="preserve">Простейший</w:t>
+        <w:t xml:space="preserve">Система</w:t>
       </w:r>
       <w:r>
         <w:t xml:space="preserve"> </w:t>
       </w:r>
       <w:r>
-        <w:t xml:space="preserve">вариант</w:t>
+        <w:t xml:space="preserve">контроля</w:t>
+      </w:r>
+      <w:r>
+        <w:t xml:space="preserve"> </w:t>
+      </w:r>
+      <w:r>
+        <w:t xml:space="preserve">версий</w:t>
+      </w:r>
+      <w:r>
+        <w:t xml:space="preserve"> </w:t>
+      </w:r>
+      <w:r>
+        <w:t xml:space="preserve">Git</w:t>
       </w:r>
     </w:p>
     <w:p>
@@ -53,19 +65,19 @@
         <w:pStyle w:val="Author"/>
       </w:pPr>
       <w:r>
-        <w:t xml:space="preserve">Дмитрий</w:t>
+        <w:t xml:space="preserve">Михаил</w:t>
       </w:r>
       <w:r>
         <w:t xml:space="preserve"> </w:t>
       </w:r>
       <w:r>
-        <w:t xml:space="preserve">Сергеевич</w:t>
+        <w:t xml:space="preserve">Александрович</w:t>
       </w:r>
       <w:r>
         <w:t xml:space="preserve"> </w:t>
       </w:r>
       <w:r>
-        <w:t xml:space="preserve">Кулябов</w:t>
+        <w:t xml:space="preserve">Мелкомуков</w:t>
       </w:r>
     </w:p>
     <w:sdt>
@@ -117,45 +129,7 @@
         <w:pStyle w:val="FirstParagraph"/>
       </w:pPr>
       <w:r>
-        <w:t xml:space="preserve">Здесь приводится формулировка цели лабораторной работы. Формулировки</w:t>
-      </w:r>
-      <w:r>
-        <w:t xml:space="preserve"> </w:t>
-      </w:r>
-      <w:r>
-        <w:t xml:space="preserve">цели для каждой лабораторной работы приведены в методических</w:t>
-      </w:r>
-      <w:r>
-        <w:t xml:space="preserve"> </w:t>
-      </w:r>
-      <w:r>
-        <w:t xml:space="preserve">указаниях.</w:t>
-      </w:r>
-    </w:p>
-    <w:p>
-      <w:pPr>
-        <w:pStyle w:val="BodyText"/>
-      </w:pPr>
-      <w:r>
-        <w:t xml:space="preserve">Цель данного шаблона — максимально упростить подготовку отчётов по</w:t>
-      </w:r>
-      <w:r>
-        <w:t xml:space="preserve"> </w:t>
-      </w:r>
-      <w:r>
-        <w:t xml:space="preserve">лабораторным работам. Модифицируя данный шаблон, студенты смогут без</w:t>
-      </w:r>
-      <w:r>
-        <w:t xml:space="preserve"> </w:t>
-      </w:r>
-      <w:r>
-        <w:t xml:space="preserve">труда подготовить отчёт по лабораторным работам, а также познакомиться</w:t>
-      </w:r>
-      <w:r>
-        <w:t xml:space="preserve"> </w:t>
-      </w:r>
-      <w:r>
-        <w:t xml:space="preserve">с основными возможностями разметки Markdown.</w:t>
+        <w:t xml:space="preserve">Ознакомиться с принципами работы средств контроля версий. Настроить git для начала работы. Используя git, создать рабочее пространство и репозиторий курса, после чего загрузить файлы на GitHub.</w:t>
       </w:r>
     </w:p>
     <w:bookmarkEnd w:id="20"/>
@@ -182,17 +156,11 @@
         <w:pStyle w:val="FirstParagraph"/>
       </w:pPr>
       <w:r>
-        <w:t xml:space="preserve">Здесь приводится описание задания в соответствии с рекомендациями</w:t>
-      </w:r>
-      <w:r>
-        <w:t xml:space="preserve"> </w:t>
-      </w:r>
-      <w:r>
-        <w:t xml:space="preserve">методического пособия и выданным вариантом.</w:t>
+        <w:t xml:space="preserve">Настроить GitHub.Создать рабочее пространство и репозиторий курса. Настроить каталог курса. Создать отчеты по выполнению первой, второй и третьей лабораторных работ в соответствующих каталогах рабочего пространства. Загрузить файлы на GitHub.</w:t>
       </w:r>
     </w:p>
     <w:bookmarkEnd w:id="21"/>
-    <w:bookmarkStart w:id="23" w:name="теоретическое-введение"/>
+    <w:bookmarkStart w:id="37" w:name="настройка-github"/>
     <w:p>
       <w:pPr>
         <w:pStyle w:val="Heading1"/>
@@ -207,383 +175,30 @@
         <w:tab/>
       </w:r>
       <w:r>
-        <w:t xml:space="preserve">Теоретическое введение</w:t>
-      </w:r>
-    </w:p>
-    <w:p>
-      <w:pPr>
-        <w:pStyle w:val="FirstParagraph"/>
-      </w:pPr>
-      <w:r>
-        <w:t xml:space="preserve">Здесь описываются теоретические аспекты, связанные с выполнением работы.</w:t>
-      </w:r>
-    </w:p>
-    <w:p>
-      <w:pPr>
-        <w:pStyle w:val="BodyText"/>
-      </w:pPr>
-      <w:r>
-        <w:t xml:space="preserve">Например, в табл. 1 приведено краткое описание стандартных каталогов Unix.</w:t>
-      </w:r>
-    </w:p>
-    <w:bookmarkStart w:id="22" w:name="tbl:std-dir"/>
-    <w:p>
-      <w:pPr>
-        <w:pStyle w:val="TableCaption"/>
-      </w:pPr>
-      <w:r>
-        <w:t xml:space="preserve">Таблица 1: Описание некоторых каталогов файловой системы GNU Linux</w:t>
-      </w:r>
-    </w:p>
-    <w:tbl>
-      <w:tblPr>
-        <w:tblStyle w:val="Table"/>
-        <w:tblW w:type="pct" w:w="5000"/>
-        <w:tblLook w:firstRow="1" w:lastRow="0" w:firstColumn="0" w:lastColumn="0" w:noHBand="0" w:noVBand="0" w:val="0020"/>
-        <w:tblCaption w:val="Таблица 1: Описание некоторых каталогов файловой системы GNU Linux"/>
-      </w:tblPr>
-      <w:tblGrid>
-        <w:gridCol w:w="803"/>
-        <w:gridCol w:w="7116"/>
-      </w:tblGrid>
-      <w:tr>
-        <w:trPr>
-          <w:tblHeader w:val="true"/>
-        </w:trPr>
-        <w:tc>
-          <w:tcPr/>
-          <w:p>
-            <w:pPr>
-              <w:pStyle w:val="Compact"/>
-              <w:jc w:val="left"/>
-            </w:pPr>
-            <w:r>
-              <w:t xml:space="preserve">Имя каталога</w:t>
-            </w:r>
-          </w:p>
-        </w:tc>
-        <w:tc>
-          <w:tcPr/>
-          <w:p>
-            <w:pPr>
-              <w:pStyle w:val="Compact"/>
-              <w:jc w:val="left"/>
-            </w:pPr>
-            <w:r>
-              <w:t xml:space="preserve">Описание каталога</w:t>
-            </w:r>
-          </w:p>
-        </w:tc>
-      </w:tr>
-      <w:tr>
-        <w:tc>
-          <w:tcPr/>
-          <w:p>
-            <w:pPr>
-              <w:pStyle w:val="Compact"/>
-              <w:jc w:val="left"/>
-            </w:pPr>
-            <w:r>
-              <w:rPr>
-                <w:rStyle w:val="VerbatimChar"/>
-              </w:rPr>
-              <w:t xml:space="preserve">/</w:t>
-            </w:r>
-          </w:p>
-        </w:tc>
-        <w:tc>
-          <w:tcPr/>
-          <w:p>
-            <w:pPr>
-              <w:pStyle w:val="Compact"/>
-              <w:jc w:val="left"/>
-            </w:pPr>
-            <w:r>
-              <w:t xml:space="preserve">Корневая директория, содержащая всю файловую</w:t>
-            </w:r>
-          </w:p>
-        </w:tc>
-      </w:tr>
-      <w:tr>
-        <w:tc>
-          <w:tcPr/>
-          <w:p>
-            <w:pPr>
-              <w:pStyle w:val="Compact"/>
-              <w:jc w:val="left"/>
-            </w:pPr>
-            <w:r>
-              <w:rPr>
-                <w:rStyle w:val="VerbatimChar"/>
-              </w:rPr>
-              <w:t xml:space="preserve">/bin</w:t>
-            </w:r>
-          </w:p>
-        </w:tc>
-        <w:tc>
-          <w:tcPr/>
-          <w:p>
-            <w:pPr>
-              <w:pStyle w:val="Compact"/>
-              <w:jc w:val="left"/>
-            </w:pPr>
-            <w:r>
-              <w:t xml:space="preserve">Основные системные утилиты, необходимые как в однопользовательском режиме, так и при обычной работе всем пользователям</w:t>
-            </w:r>
-          </w:p>
-        </w:tc>
-      </w:tr>
-      <w:tr>
-        <w:tc>
-          <w:tcPr/>
-          <w:p>
-            <w:pPr>
-              <w:pStyle w:val="Compact"/>
-              <w:jc w:val="left"/>
-            </w:pPr>
-            <w:r>
-              <w:rPr>
-                <w:rStyle w:val="VerbatimChar"/>
-              </w:rPr>
-              <w:t xml:space="preserve">/etc</w:t>
-            </w:r>
-          </w:p>
-        </w:tc>
-        <w:tc>
-          <w:tcPr/>
-          <w:p>
-            <w:pPr>
-              <w:pStyle w:val="Compact"/>
-              <w:jc w:val="left"/>
-            </w:pPr>
-            <w:r>
-              <w:t xml:space="preserve">Общесистемные конфигурационные файлы и файлы конфигурации установленных программ</w:t>
-            </w:r>
-          </w:p>
-        </w:tc>
-      </w:tr>
-      <w:tr>
-        <w:tc>
-          <w:tcPr/>
-          <w:p>
-            <w:pPr>
-              <w:pStyle w:val="Compact"/>
-              <w:jc w:val="left"/>
-            </w:pPr>
-            <w:r>
-              <w:rPr>
-                <w:rStyle w:val="VerbatimChar"/>
-              </w:rPr>
-              <w:t xml:space="preserve">/home</w:t>
-            </w:r>
-          </w:p>
-        </w:tc>
-        <w:tc>
-          <w:tcPr/>
-          <w:p>
-            <w:pPr>
-              <w:pStyle w:val="Compact"/>
-              <w:jc w:val="left"/>
-            </w:pPr>
-            <w:r>
-              <w:t xml:space="preserve">Содержит домашние директории пользователей, которые, в свою очередь, содержат персональные настройки и данные пользователя</w:t>
-            </w:r>
-          </w:p>
-        </w:tc>
-      </w:tr>
-      <w:tr>
-        <w:tc>
-          <w:tcPr/>
-          <w:p>
-            <w:pPr>
-              <w:pStyle w:val="Compact"/>
-              <w:jc w:val="left"/>
-            </w:pPr>
-            <w:r>
-              <w:rPr>
-                <w:rStyle w:val="VerbatimChar"/>
-              </w:rPr>
-              <w:t xml:space="preserve">/media</w:t>
-            </w:r>
-          </w:p>
-        </w:tc>
-        <w:tc>
-          <w:tcPr/>
-          <w:p>
-            <w:pPr>
-              <w:pStyle w:val="Compact"/>
-              <w:jc w:val="left"/>
-            </w:pPr>
-            <w:r>
-              <w:t xml:space="preserve">Точки монтирования для сменных носителей</w:t>
-            </w:r>
-          </w:p>
-        </w:tc>
-      </w:tr>
-      <w:tr>
-        <w:tc>
-          <w:tcPr/>
-          <w:p>
-            <w:pPr>
-              <w:pStyle w:val="Compact"/>
-              <w:jc w:val="left"/>
-            </w:pPr>
-            <w:r>
-              <w:rPr>
-                <w:rStyle w:val="VerbatimChar"/>
-              </w:rPr>
-              <w:t xml:space="preserve">/root</w:t>
-            </w:r>
-          </w:p>
-        </w:tc>
-        <w:tc>
-          <w:tcPr/>
-          <w:p>
-            <w:pPr>
-              <w:pStyle w:val="Compact"/>
-              <w:jc w:val="left"/>
-            </w:pPr>
-            <w:r>
-              <w:t xml:space="preserve">Домашняя директория пользователя</w:t>
-            </w:r>
-            <w:r>
-              <w:t xml:space="preserve"> </w:t>
-            </w:r>
-            <w:r>
-              <w:rPr>
-                <w:rStyle w:val="VerbatimChar"/>
-              </w:rPr>
-              <w:t xml:space="preserve">root</w:t>
-            </w:r>
-          </w:p>
-        </w:tc>
-      </w:tr>
-      <w:tr>
-        <w:tc>
-          <w:tcPr/>
-          <w:p>
-            <w:pPr>
-              <w:pStyle w:val="Compact"/>
-              <w:jc w:val="left"/>
-            </w:pPr>
-            <w:r>
-              <w:rPr>
-                <w:rStyle w:val="VerbatimChar"/>
-              </w:rPr>
-              <w:t xml:space="preserve">/tmp</w:t>
-            </w:r>
-          </w:p>
-        </w:tc>
-        <w:tc>
-          <w:tcPr/>
-          <w:p>
-            <w:pPr>
-              <w:pStyle w:val="Compact"/>
-              <w:jc w:val="left"/>
-            </w:pPr>
-            <w:r>
-              <w:t xml:space="preserve">Временные файлы</w:t>
-            </w:r>
-          </w:p>
-        </w:tc>
-      </w:tr>
-      <w:tr>
-        <w:tc>
-          <w:tcPr/>
-          <w:p>
-            <w:pPr>
-              <w:pStyle w:val="Compact"/>
-              <w:jc w:val="left"/>
-            </w:pPr>
-            <w:r>
-              <w:rPr>
-                <w:rStyle w:val="VerbatimChar"/>
-              </w:rPr>
-              <w:t xml:space="preserve">/usr</w:t>
-            </w:r>
-          </w:p>
-        </w:tc>
-        <w:tc>
-          <w:tcPr/>
-          <w:p>
-            <w:pPr>
-              <w:pStyle w:val="Compact"/>
-              <w:jc w:val="left"/>
-            </w:pPr>
-            <w:r>
-              <w:t xml:space="preserve">Вторичная иерархия для данных пользователя</w:t>
-            </w:r>
-          </w:p>
-        </w:tc>
-      </w:tr>
-    </w:tbl>
-    <w:bookmarkEnd w:id="22"/>
-    <w:p>
-      <w:pPr>
-        <w:pStyle w:val="BodyText"/>
-      </w:pPr>
-      <w:r>
-        <w:t xml:space="preserve">Более подробно об Unix см. в</w:t>
-      </w:r>
-      <w:r>
-        <w:t xml:space="preserve"> </w:t>
-      </w:r>
-      <w:r>
-        <w:t xml:space="preserve">[1–6]</w:t>
-      </w:r>
-      <w:r>
-        <w:t xml:space="preserve">.</w:t>
-      </w:r>
-    </w:p>
-    <w:bookmarkEnd w:id="23"/>
-    <w:bookmarkStart w:id="28" w:name="выполнение-лабораторной-работы"/>
-    <w:p>
-      <w:pPr>
-        <w:pStyle w:val="Heading1"/>
-      </w:pPr>
-      <w:r>
-        <w:rPr>
-          <w:rStyle w:val="SectionNumber"/>
-        </w:rPr>
-        <w:t xml:space="preserve">4</w:t>
-      </w:r>
-      <w:r>
-        <w:tab/>
-      </w:r>
-      <w:r>
-        <w:t xml:space="preserve">Выполнение лабораторной работы</w:t>
-      </w:r>
-    </w:p>
-    <w:p>
-      <w:pPr>
-        <w:pStyle w:val="FirstParagraph"/>
-      </w:pPr>
-      <w:r>
-        <w:t xml:space="preserve">Описываются проведённые действия, в качестве иллюстрации даётся ссылка на иллюстрацию (рис. 1)</w:t>
+        <w:t xml:space="preserve">Настройка GitHub</w:t>
       </w:r>
     </w:p>
     <w:p>
       <w:pPr>
         <w:pStyle w:val="CaptionedFigure"/>
       </w:pPr>
-      <w:bookmarkStart w:id="27" w:name="fig:001"/>
       <w:r>
         <w:drawing>
           <wp:inline>
-            <wp:extent cx="5334000" cy="4000499"/>
+            <wp:extent cx="5334000" cy="2613577"/>
             <wp:effectExtent b="0" l="0" r="0" t="0"/>
-            <wp:docPr descr="Рис. 1: Название рисунка" title="" id="25" name="Picture"/>
+            <wp:docPr descr="Создали учётную запись на сайте github" title="" id="23" name="Picture"/>
             <a:graphic>
               <a:graphicData uri="http://schemas.openxmlformats.org/drawingml/2006/picture">
                 <pic:pic>
                   <pic:nvPicPr>
-                    <pic:cNvPr descr="image/placeimg_800_600_tech.jpg" id="26" name="Picture"/>
+                    <pic:cNvPr descr="image/Снимок%20экрана%20от%202022-11-10%2014-11-56.png" id="24" name="Picture"/>
                     <pic:cNvPicPr>
                       <a:picLocks noChangeArrowheads="1" noChangeAspect="1"/>
                     </pic:cNvPicPr>
                   </pic:nvPicPr>
                   <pic:blipFill>
-                    <a:blip r:embed="rId24"/>
+                    <a:blip r:embed="rId22"/>
                     <a:stretch>
                       <a:fillRect/>
                     </a:stretch>
@@ -591,7 +206,7 @@
                   <pic:spPr bwMode="auto">
                     <a:xfrm>
                       <a:off x="0" y="0"/>
-                      <a:ext cx="5334000" cy="4000499"/>
+                      <a:ext cx="5334000" cy="2613577"/>
                     </a:xfrm>
                     <a:prstGeom prst="rect">
                       <a:avLst/>
@@ -609,18 +224,506 @@
           </wp:inline>
         </w:drawing>
       </w:r>
-      <w:bookmarkEnd w:id="27"/>
     </w:p>
     <w:p>
       <w:pPr>
         <w:pStyle w:val="ImageCaption"/>
       </w:pPr>
       <w:r>
-        <w:t xml:space="preserve">Рис. 1: Название рисунка</w:t>
-      </w:r>
-    </w:p>
-    <w:bookmarkEnd w:id="28"/>
-    <w:bookmarkStart w:id="29" w:name="выводы"/>
+        <w:t xml:space="preserve">Создали учётную запись на сайте github</w:t>
+      </w:r>
+    </w:p>
+    <w:p>
+      <w:pPr>
+        <w:pStyle w:val="CaptionedFigure"/>
+      </w:pPr>
+      <w:r>
+        <w:drawing>
+          <wp:inline>
+            <wp:extent cx="5334000" cy="1050260"/>
+            <wp:effectExtent b="0" l="0" r="0" t="0"/>
+            <wp:docPr descr="Указали имя и e-mail владельца репозитория" title="" id="26" name="Picture"/>
+            <a:graphic>
+              <a:graphicData uri="http://schemas.openxmlformats.org/drawingml/2006/picture">
+                <pic:pic>
+                  <pic:nvPicPr>
+                    <pic:cNvPr descr="image/Снимок%20экрана%20от%202022-11-10%2014-12-06.png" id="27" name="Picture"/>
+                    <pic:cNvPicPr>
+                      <a:picLocks noChangeArrowheads="1" noChangeAspect="1"/>
+                    </pic:cNvPicPr>
+                  </pic:nvPicPr>
+                  <pic:blipFill>
+                    <a:blip r:embed="rId25"/>
+                    <a:stretch>
+                      <a:fillRect/>
+                    </a:stretch>
+                  </pic:blipFill>
+                  <pic:spPr bwMode="auto">
+                    <a:xfrm>
+                      <a:off x="0" y="0"/>
+                      <a:ext cx="5334000" cy="1050260"/>
+                    </a:xfrm>
+                    <a:prstGeom prst="rect">
+                      <a:avLst/>
+                    </a:prstGeom>
+                    <a:noFill/>
+                    <a:ln w="9525">
+                      <a:noFill/>
+                      <a:headEnd/>
+                      <a:tailEnd/>
+                    </a:ln>
+                  </pic:spPr>
+                </pic:pic>
+              </a:graphicData>
+            </a:graphic>
+          </wp:inline>
+        </w:drawing>
+      </w:r>
+    </w:p>
+    <w:p>
+      <w:pPr>
+        <w:pStyle w:val="ImageCaption"/>
+      </w:pPr>
+      <w:r>
+        <w:t xml:space="preserve">Указали имя и e-mail владельца репозитория</w:t>
+      </w:r>
+    </w:p>
+    <w:p>
+      <w:pPr>
+        <w:pStyle w:val="CaptionedFigure"/>
+      </w:pPr>
+      <w:r>
+        <w:drawing>
+          <wp:inline>
+            <wp:extent cx="5334000" cy="809182"/>
+            <wp:effectExtent b="0" l="0" r="0" t="0"/>
+            <wp:docPr descr="Настроили utf-8 в выводе сообщений git" title="" id="29" name="Picture"/>
+            <a:graphic>
+              <a:graphicData uri="http://schemas.openxmlformats.org/drawingml/2006/picture">
+                <pic:pic>
+                  <pic:nvPicPr>
+                    <pic:cNvPr descr="image/Снимок%20экрана%20от%202022-11-10%2014-12-12.png" id="30" name="Picture"/>
+                    <pic:cNvPicPr>
+                      <a:picLocks noChangeArrowheads="1" noChangeAspect="1"/>
+                    </pic:cNvPicPr>
+                  </pic:nvPicPr>
+                  <pic:blipFill>
+                    <a:blip r:embed="rId28"/>
+                    <a:stretch>
+                      <a:fillRect/>
+                    </a:stretch>
+                  </pic:blipFill>
+                  <pic:spPr bwMode="auto">
+                    <a:xfrm>
+                      <a:off x="0" y="0"/>
+                      <a:ext cx="5334000" cy="809182"/>
+                    </a:xfrm>
+                    <a:prstGeom prst="rect">
+                      <a:avLst/>
+                    </a:prstGeom>
+                    <a:noFill/>
+                    <a:ln w="9525">
+                      <a:noFill/>
+                      <a:headEnd/>
+                      <a:tailEnd/>
+                    </a:ln>
+                  </pic:spPr>
+                </pic:pic>
+              </a:graphicData>
+            </a:graphic>
+          </wp:inline>
+        </w:drawing>
+      </w:r>
+    </w:p>
+    <w:p>
+      <w:pPr>
+        <w:pStyle w:val="ImageCaption"/>
+      </w:pPr>
+      <w:r>
+        <w:t xml:space="preserve">Настроили utf-8 в выводе сообщений git</w:t>
+      </w:r>
+    </w:p>
+    <w:p>
+      <w:pPr>
+        <w:pStyle w:val="CaptionedFigure"/>
+      </w:pPr>
+      <w:r>
+        <w:drawing>
+          <wp:inline>
+            <wp:extent cx="5334000" cy="960782"/>
+            <wp:effectExtent b="0" l="0" r="0" t="0"/>
+            <wp:docPr descr="Задали имя “мастер” для начальной ветки" title="" id="32" name="Picture"/>
+            <a:graphic>
+              <a:graphicData uri="http://schemas.openxmlformats.org/drawingml/2006/picture">
+                <pic:pic>
+                  <pic:nvPicPr>
+                    <pic:cNvPr descr="image/Снимок%20экрана%20от%202022-11-10%2014-12-22.png" id="33" name="Picture"/>
+                    <pic:cNvPicPr>
+                      <a:picLocks noChangeArrowheads="1" noChangeAspect="1"/>
+                    </pic:cNvPicPr>
+                  </pic:nvPicPr>
+                  <pic:blipFill>
+                    <a:blip r:embed="rId31"/>
+                    <a:stretch>
+                      <a:fillRect/>
+                    </a:stretch>
+                  </pic:blipFill>
+                  <pic:spPr bwMode="auto">
+                    <a:xfrm>
+                      <a:off x="0" y="0"/>
+                      <a:ext cx="5334000" cy="960782"/>
+                    </a:xfrm>
+                    <a:prstGeom prst="rect">
+                      <a:avLst/>
+                    </a:prstGeom>
+                    <a:noFill/>
+                    <a:ln w="9525">
+                      <a:noFill/>
+                      <a:headEnd/>
+                      <a:tailEnd/>
+                    </a:ln>
+                  </pic:spPr>
+                </pic:pic>
+              </a:graphicData>
+            </a:graphic>
+          </wp:inline>
+        </w:drawing>
+      </w:r>
+    </w:p>
+    <w:p>
+      <w:pPr>
+        <w:pStyle w:val="ImageCaption"/>
+      </w:pPr>
+      <w:r>
+        <w:t xml:space="preserve">Задали имя</w:t>
+      </w:r>
+      <w:r>
+        <w:t xml:space="preserve"> </w:t>
+      </w:r>
+      <w:r>
+        <w:t xml:space="preserve">“</w:t>
+      </w:r>
+      <w:r>
+        <w:t xml:space="preserve">мастер</w:t>
+      </w:r>
+      <w:r>
+        <w:t xml:space="preserve">”</w:t>
+      </w:r>
+      <w:r>
+        <w:t xml:space="preserve"> </w:t>
+      </w:r>
+      <w:r>
+        <w:t xml:space="preserve">для начальной ветки</w:t>
+      </w:r>
+    </w:p>
+    <w:p>
+      <w:pPr>
+        <w:pStyle w:val="CaptionedFigure"/>
+      </w:pPr>
+      <w:r>
+        <w:drawing>
+          <wp:inline>
+            <wp:extent cx="5334000" cy="1126434"/>
+            <wp:effectExtent b="0" l="0" r="0" t="0"/>
+            <wp:docPr descr="Настроили параметры autocrlf и safecrlf" title="" id="35" name="Picture"/>
+            <a:graphic>
+              <a:graphicData uri="http://schemas.openxmlformats.org/drawingml/2006/picture">
+                <pic:pic>
+                  <pic:nvPicPr>
+                    <pic:cNvPr descr="image/Снимок%20экрана%20от%202022-11-10%2014-12-31.png" id="36" name="Picture"/>
+                    <pic:cNvPicPr>
+                      <a:picLocks noChangeArrowheads="1" noChangeAspect="1"/>
+                    </pic:cNvPicPr>
+                  </pic:nvPicPr>
+                  <pic:blipFill>
+                    <a:blip r:embed="rId34"/>
+                    <a:stretch>
+                      <a:fillRect/>
+                    </a:stretch>
+                  </pic:blipFill>
+                  <pic:spPr bwMode="auto">
+                    <a:xfrm>
+                      <a:off x="0" y="0"/>
+                      <a:ext cx="5334000" cy="1126434"/>
+                    </a:xfrm>
+                    <a:prstGeom prst="rect">
+                      <a:avLst/>
+                    </a:prstGeom>
+                    <a:noFill/>
+                    <a:ln w="9525">
+                      <a:noFill/>
+                      <a:headEnd/>
+                      <a:tailEnd/>
+                    </a:ln>
+                  </pic:spPr>
+                </pic:pic>
+              </a:graphicData>
+            </a:graphic>
+          </wp:inline>
+        </w:drawing>
+      </w:r>
+    </w:p>
+    <w:p>
+      <w:pPr>
+        <w:pStyle w:val="ImageCaption"/>
+      </w:pPr>
+      <w:r>
+        <w:t xml:space="preserve">Настроили параметры autocrlf и safecrlf</w:t>
+      </w:r>
+    </w:p>
+    <w:bookmarkEnd w:id="37"/>
+    <w:bookmarkStart w:id="50" w:name="создание-ssh-ключа"/>
+    <w:p>
+      <w:pPr>
+        <w:pStyle w:val="Heading1"/>
+      </w:pPr>
+      <w:r>
+        <w:rPr>
+          <w:rStyle w:val="SectionNumber"/>
+        </w:rPr>
+        <w:t xml:space="preserve">4</w:t>
+      </w:r>
+      <w:r>
+        <w:tab/>
+      </w:r>
+      <w:r>
+        <w:t xml:space="preserve">Создание SSH ключа</w:t>
+      </w:r>
+    </w:p>
+    <w:p>
+      <w:pPr>
+        <w:pStyle w:val="CaptionedFigure"/>
+      </w:pPr>
+      <w:r>
+        <w:drawing>
+          <wp:inline>
+            <wp:extent cx="5334000" cy="3869438"/>
+            <wp:effectExtent b="0" l="0" r="0" t="0"/>
+            <wp:docPr descr="Сгенерировали пару ключей (приватный и открытый)" title="" id="39" name="Picture"/>
+            <a:graphic>
+              <a:graphicData uri="http://schemas.openxmlformats.org/drawingml/2006/picture">
+                <pic:pic>
+                  <pic:nvPicPr>
+                    <pic:cNvPr descr="image/Снимок%20экрана%20от%202022-11-10%2014-12-41.png" id="40" name="Picture"/>
+                    <pic:cNvPicPr>
+                      <a:picLocks noChangeArrowheads="1" noChangeAspect="1"/>
+                    </pic:cNvPicPr>
+                  </pic:nvPicPr>
+                  <pic:blipFill>
+                    <a:blip r:embed="rId38"/>
+                    <a:stretch>
+                      <a:fillRect/>
+                    </a:stretch>
+                  </pic:blipFill>
+                  <pic:spPr bwMode="auto">
+                    <a:xfrm>
+                      <a:off x="0" y="0"/>
+                      <a:ext cx="5334000" cy="3869438"/>
+                    </a:xfrm>
+                    <a:prstGeom prst="rect">
+                      <a:avLst/>
+                    </a:prstGeom>
+                    <a:noFill/>
+                    <a:ln w="9525">
+                      <a:noFill/>
+                      <a:headEnd/>
+                      <a:tailEnd/>
+                    </a:ln>
+                  </pic:spPr>
+                </pic:pic>
+              </a:graphicData>
+            </a:graphic>
+          </wp:inline>
+        </w:drawing>
+      </w:r>
+    </w:p>
+    <w:p>
+      <w:pPr>
+        <w:pStyle w:val="ImageCaption"/>
+      </w:pPr>
+      <w:r>
+        <w:t xml:space="preserve">Сгенерировали пару ключей (приватный и открытый)</w:t>
+      </w:r>
+    </w:p>
+    <w:p>
+      <w:pPr>
+        <w:pStyle w:val="CaptionedFigure"/>
+      </w:pPr>
+      <w:r>
+        <w:drawing>
+          <wp:inline>
+            <wp:extent cx="5334000" cy="1028640"/>
+            <wp:effectExtent b="0" l="0" r="0" t="0"/>
+            <wp:docPr descr="Скопировали из локальной консоли ключ в буфер обмена" title="" id="42" name="Picture"/>
+            <a:graphic>
+              <a:graphicData uri="http://schemas.openxmlformats.org/drawingml/2006/picture">
+                <pic:pic>
+                  <pic:nvPicPr>
+                    <pic:cNvPr descr="image/Снимок%20экрана%20от%202022-11-10%2014-12-51.png" id="43" name="Picture"/>
+                    <pic:cNvPicPr>
+                      <a:picLocks noChangeArrowheads="1" noChangeAspect="1"/>
+                    </pic:cNvPicPr>
+                  </pic:nvPicPr>
+                  <pic:blipFill>
+                    <a:blip r:embed="rId41"/>
+                    <a:stretch>
+                      <a:fillRect/>
+                    </a:stretch>
+                  </pic:blipFill>
+                  <pic:spPr bwMode="auto">
+                    <a:xfrm>
+                      <a:off x="0" y="0"/>
+                      <a:ext cx="5334000" cy="1028640"/>
+                    </a:xfrm>
+                    <a:prstGeom prst="rect">
+                      <a:avLst/>
+                    </a:prstGeom>
+                    <a:noFill/>
+                    <a:ln w="9525">
+                      <a:noFill/>
+                      <a:headEnd/>
+                      <a:tailEnd/>
+                    </a:ln>
+                  </pic:spPr>
+                </pic:pic>
+              </a:graphicData>
+            </a:graphic>
+          </wp:inline>
+        </w:drawing>
+      </w:r>
+    </w:p>
+    <w:p>
+      <w:pPr>
+        <w:pStyle w:val="ImageCaption"/>
+      </w:pPr>
+      <w:r>
+        <w:t xml:space="preserve">Скопировали из локальной консоли ключ в буфер обмена</w:t>
+      </w:r>
+    </w:p>
+    <w:p>
+      <w:pPr>
+        <w:pStyle w:val="CaptionedFigure"/>
+      </w:pPr>
+      <w:r>
+        <w:drawing>
+          <wp:inline>
+            <wp:extent cx="5334000" cy="3990194"/>
+            <wp:effectExtent b="0" l="0" r="0" t="0"/>
+            <wp:docPr descr="Вставили ключ в появившееся на сайте поле и указали для ключа имя “Laptop”" title="" id="45" name="Picture"/>
+            <a:graphic>
+              <a:graphicData uri="http://schemas.openxmlformats.org/drawingml/2006/picture">
+                <pic:pic>
+                  <pic:nvPicPr>
+                    <pic:cNvPr descr="image/Снимок%20экрана%20от%202022-11-10%2014-13-05.png" id="46" name="Picture"/>
+                    <pic:cNvPicPr>
+                      <a:picLocks noChangeArrowheads="1" noChangeAspect="1"/>
+                    </pic:cNvPicPr>
+                  </pic:nvPicPr>
+                  <pic:blipFill>
+                    <a:blip r:embed="rId44"/>
+                    <a:stretch>
+                      <a:fillRect/>
+                    </a:stretch>
+                  </pic:blipFill>
+                  <pic:spPr bwMode="auto">
+                    <a:xfrm>
+                      <a:off x="0" y="0"/>
+                      <a:ext cx="5334000" cy="3990194"/>
+                    </a:xfrm>
+                    <a:prstGeom prst="rect">
+                      <a:avLst/>
+                    </a:prstGeom>
+                    <a:noFill/>
+                    <a:ln w="9525">
+                      <a:noFill/>
+                      <a:headEnd/>
+                      <a:tailEnd/>
+                    </a:ln>
+                  </pic:spPr>
+                </pic:pic>
+              </a:graphicData>
+            </a:graphic>
+          </wp:inline>
+        </w:drawing>
+      </w:r>
+    </w:p>
+    <w:p>
+      <w:pPr>
+        <w:pStyle w:val="ImageCaption"/>
+      </w:pPr>
+      <w:r>
+        <w:t xml:space="preserve">Вставили ключ в появившееся на сайте поле и указали для ключа имя</w:t>
+      </w:r>
+      <w:r>
+        <w:t xml:space="preserve"> </w:t>
+      </w:r>
+      <w:r>
+        <w:t xml:space="preserve">“</w:t>
+      </w:r>
+      <w:r>
+        <w:t xml:space="preserve">Laptop</w:t>
+      </w:r>
+      <w:r>
+        <w:t xml:space="preserve">”</w:t>
+      </w:r>
+    </w:p>
+    <w:p>
+      <w:pPr>
+        <w:pStyle w:val="CaptionedFigure"/>
+      </w:pPr>
+      <w:r>
+        <w:drawing>
+          <wp:inline>
+            <wp:extent cx="5334000" cy="3009134"/>
+            <wp:effectExtent b="0" l="0" r="0" t="0"/>
+            <wp:docPr descr="Создали SSH ключ" title="" id="48" name="Picture"/>
+            <a:graphic>
+              <a:graphicData uri="http://schemas.openxmlformats.org/drawingml/2006/picture">
+                <pic:pic>
+                  <pic:nvPicPr>
+                    <pic:cNvPr descr="image/Снимок%20экрана%20от%202022-11-10%2014-13-12.png" id="49" name="Picture"/>
+                    <pic:cNvPicPr>
+                      <a:picLocks noChangeArrowheads="1" noChangeAspect="1"/>
+                    </pic:cNvPicPr>
+                  </pic:nvPicPr>
+                  <pic:blipFill>
+                    <a:blip r:embed="rId47"/>
+                    <a:stretch>
+                      <a:fillRect/>
+                    </a:stretch>
+                  </pic:blipFill>
+                  <pic:spPr bwMode="auto">
+                    <a:xfrm>
+                      <a:off x="0" y="0"/>
+                      <a:ext cx="5334000" cy="3009134"/>
+                    </a:xfrm>
+                    <a:prstGeom prst="rect">
+                      <a:avLst/>
+                    </a:prstGeom>
+                    <a:noFill/>
+                    <a:ln w="9525">
+                      <a:noFill/>
+                      <a:headEnd/>
+                      <a:tailEnd/>
+                    </a:ln>
+                  </pic:spPr>
+                </pic:pic>
+              </a:graphicData>
+            </a:graphic>
+          </wp:inline>
+        </w:drawing>
+      </w:r>
+    </w:p>
+    <w:p>
+      <w:pPr>
+        <w:pStyle w:val="ImageCaption"/>
+      </w:pPr>
+      <w:r>
+        <w:t xml:space="preserve">Создали SSH ключ</w:t>
+      </w:r>
+    </w:p>
+    <w:bookmarkEnd w:id="50"/>
+    <w:bookmarkStart w:id="60" w:name="X5d7ac97f7da9f01eccc91742a7b9d4c637f265e"/>
     <w:p>
       <w:pPr>
         <w:pStyle w:val="Heading1"/>
@@ -635,7 +738,779 @@
         <w:tab/>
       </w:r>
       <w:r>
-        <w:t xml:space="preserve">Выводы</w:t>
+        <w:t xml:space="preserve">Создание рабочего пространства и репозитория курса</w:t>
+      </w:r>
+    </w:p>
+    <w:p>
+      <w:pPr>
+        <w:pStyle w:val="CaptionedFigure"/>
+      </w:pPr>
+      <w:r>
+        <w:drawing>
+          <wp:inline>
+            <wp:extent cx="5334000" cy="1169664"/>
+            <wp:effectExtent b="0" l="0" r="0" t="0"/>
+            <wp:docPr descr="Создали каталог для предмета «Архитектура компьютера»" title="" id="52" name="Picture"/>
+            <a:graphic>
+              <a:graphicData uri="http://schemas.openxmlformats.org/drawingml/2006/picture">
+                <pic:pic>
+                  <pic:nvPicPr>
+                    <pic:cNvPr descr="image/Снимок%20экрана%20от%202022-11-10%2014-13-23.png" id="53" name="Picture"/>
+                    <pic:cNvPicPr>
+                      <a:picLocks noChangeArrowheads="1" noChangeAspect="1"/>
+                    </pic:cNvPicPr>
+                  </pic:nvPicPr>
+                  <pic:blipFill>
+                    <a:blip r:embed="rId51"/>
+                    <a:stretch>
+                      <a:fillRect/>
+                    </a:stretch>
+                  </pic:blipFill>
+                  <pic:spPr bwMode="auto">
+                    <a:xfrm>
+                      <a:off x="0" y="0"/>
+                      <a:ext cx="5334000" cy="1169664"/>
+                    </a:xfrm>
+                    <a:prstGeom prst="rect">
+                      <a:avLst/>
+                    </a:prstGeom>
+                    <a:noFill/>
+                    <a:ln w="9525">
+                      <a:noFill/>
+                      <a:headEnd/>
+                      <a:tailEnd/>
+                    </a:ln>
+                  </pic:spPr>
+                </pic:pic>
+              </a:graphicData>
+            </a:graphic>
+          </wp:inline>
+        </w:drawing>
+      </w:r>
+    </w:p>
+    <w:p>
+      <w:pPr>
+        <w:pStyle w:val="ImageCaption"/>
+      </w:pPr>
+      <w:r>
+        <w:t xml:space="preserve">Создали каталог для предмета «Архитектура компьютера»</w:t>
+      </w:r>
+    </w:p>
+    <w:p>
+      <w:pPr>
+        <w:pStyle w:val="CaptionedFigure"/>
+      </w:pPr>
+      <w:r>
+        <w:drawing>
+          <wp:inline>
+            <wp:extent cx="5334000" cy="3492401"/>
+            <wp:effectExtent b="0" l="0" r="0" t="0"/>
+            <wp:docPr descr="Создали репозиторий курса на основе шаблона через web-интерфейс GitHub" title="" id="55" name="Picture"/>
+            <a:graphic>
+              <a:graphicData uri="http://schemas.openxmlformats.org/drawingml/2006/picture">
+                <pic:pic>
+                  <pic:nvPicPr>
+                    <pic:cNvPr descr="image/Снимок%20экрана%20от%202022-11-10%2014-13-32.png" id="56" name="Picture"/>
+                    <pic:cNvPicPr>
+                      <a:picLocks noChangeArrowheads="1" noChangeAspect="1"/>
+                    </pic:cNvPicPr>
+                  </pic:nvPicPr>
+                  <pic:blipFill>
+                    <a:blip r:embed="rId54"/>
+                    <a:stretch>
+                      <a:fillRect/>
+                    </a:stretch>
+                  </pic:blipFill>
+                  <pic:spPr bwMode="auto">
+                    <a:xfrm>
+                      <a:off x="0" y="0"/>
+                      <a:ext cx="5334000" cy="3492401"/>
+                    </a:xfrm>
+                    <a:prstGeom prst="rect">
+                      <a:avLst/>
+                    </a:prstGeom>
+                    <a:noFill/>
+                    <a:ln w="9525">
+                      <a:noFill/>
+                      <a:headEnd/>
+                      <a:tailEnd/>
+                    </a:ln>
+                  </pic:spPr>
+                </pic:pic>
+              </a:graphicData>
+            </a:graphic>
+          </wp:inline>
+        </w:drawing>
+      </w:r>
+    </w:p>
+    <w:p>
+      <w:pPr>
+        <w:pStyle w:val="ImageCaption"/>
+      </w:pPr>
+      <w:r>
+        <w:t xml:space="preserve">Создали репозиторий курса на основе шаблона через web-интерфейс GitHub</w:t>
+      </w:r>
+    </w:p>
+    <w:p>
+      <w:pPr>
+        <w:pStyle w:val="CaptionedFigure"/>
+      </w:pPr>
+      <w:r>
+        <w:drawing>
+          <wp:inline>
+            <wp:extent cx="5334000" cy="984102"/>
+            <wp:effectExtent b="0" l="0" r="0" t="0"/>
+            <wp:docPr descr="Перешли в каталог курса и клонировали созданный репозиторий" title="" id="58" name="Picture"/>
+            <a:graphic>
+              <a:graphicData uri="http://schemas.openxmlformats.org/drawingml/2006/picture">
+                <pic:pic>
+                  <pic:nvPicPr>
+                    <pic:cNvPr descr="image/Снимок%20экрана%20от%202022-11-10%2014-13-39.png" id="59" name="Picture"/>
+                    <pic:cNvPicPr>
+                      <a:picLocks noChangeArrowheads="1" noChangeAspect="1"/>
+                    </pic:cNvPicPr>
+                  </pic:nvPicPr>
+                  <pic:blipFill>
+                    <a:blip r:embed="rId57"/>
+                    <a:stretch>
+                      <a:fillRect/>
+                    </a:stretch>
+                  </pic:blipFill>
+                  <pic:spPr bwMode="auto">
+                    <a:xfrm>
+                      <a:off x="0" y="0"/>
+                      <a:ext cx="5334000" cy="984102"/>
+                    </a:xfrm>
+                    <a:prstGeom prst="rect">
+                      <a:avLst/>
+                    </a:prstGeom>
+                    <a:noFill/>
+                    <a:ln w="9525">
+                      <a:noFill/>
+                      <a:headEnd/>
+                      <a:tailEnd/>
+                    </a:ln>
+                  </pic:spPr>
+                </pic:pic>
+              </a:graphicData>
+            </a:graphic>
+          </wp:inline>
+        </w:drawing>
+      </w:r>
+    </w:p>
+    <w:p>
+      <w:pPr>
+        <w:pStyle w:val="ImageCaption"/>
+      </w:pPr>
+      <w:r>
+        <w:t xml:space="preserve">Перешли в каталог курса и клонировали созданный репозиторий</w:t>
+      </w:r>
+    </w:p>
+    <w:bookmarkEnd w:id="60"/>
+    <w:bookmarkStart w:id="76" w:name="настройка-каталога-курса"/>
+    <w:p>
+      <w:pPr>
+        <w:pStyle w:val="Heading1"/>
+      </w:pPr>
+      <w:r>
+        <w:rPr>
+          <w:rStyle w:val="SectionNumber"/>
+        </w:rPr>
+        <w:t xml:space="preserve">6</w:t>
+      </w:r>
+      <w:r>
+        <w:tab/>
+      </w:r>
+      <w:r>
+        <w:t xml:space="preserve">Настройка каталога курса</w:t>
+      </w:r>
+    </w:p>
+    <w:p>
+      <w:pPr>
+        <w:pStyle w:val="CaptionedFigure"/>
+      </w:pPr>
+      <w:r>
+        <w:drawing>
+          <wp:inline>
+            <wp:extent cx="5334000" cy="1439597"/>
+            <wp:effectExtent b="0" l="0" r="0" t="0"/>
+            <wp:docPr descr="Перешли в каталог курса, удалили лишние файлы и создали необходимые каталоги" title="" id="62" name="Picture"/>
+            <a:graphic>
+              <a:graphicData uri="http://schemas.openxmlformats.org/drawingml/2006/picture">
+                <pic:pic>
+                  <pic:nvPicPr>
+                    <pic:cNvPr descr="image/Снимок%20экрана%20от%202022-11-10%2014-13-47.png" id="63" name="Picture"/>
+                    <pic:cNvPicPr>
+                      <a:picLocks noChangeArrowheads="1" noChangeAspect="1"/>
+                    </pic:cNvPicPr>
+                  </pic:nvPicPr>
+                  <pic:blipFill>
+                    <a:blip r:embed="rId61"/>
+                    <a:stretch>
+                      <a:fillRect/>
+                    </a:stretch>
+                  </pic:blipFill>
+                  <pic:spPr bwMode="auto">
+                    <a:xfrm>
+                      <a:off x="0" y="0"/>
+                      <a:ext cx="5334000" cy="1439597"/>
+                    </a:xfrm>
+                    <a:prstGeom prst="rect">
+                      <a:avLst/>
+                    </a:prstGeom>
+                    <a:noFill/>
+                    <a:ln w="9525">
+                      <a:noFill/>
+                      <a:headEnd/>
+                      <a:tailEnd/>
+                    </a:ln>
+                  </pic:spPr>
+                </pic:pic>
+              </a:graphicData>
+            </a:graphic>
+          </wp:inline>
+        </w:drawing>
+      </w:r>
+    </w:p>
+    <w:p>
+      <w:pPr>
+        <w:pStyle w:val="ImageCaption"/>
+      </w:pPr>
+      <w:r>
+        <w:t xml:space="preserve">Перешли в каталог курса, удалили лишние файлы и создали необходимые каталоги</w:t>
+      </w:r>
+    </w:p>
+    <w:p>
+      <w:pPr>
+        <w:pStyle w:val="CaptionedFigure"/>
+      </w:pPr>
+      <w:r>
+        <w:drawing>
+          <wp:inline>
+            <wp:extent cx="5334000" cy="2410239"/>
+            <wp:effectExtent b="0" l="0" r="0" t="0"/>
+            <wp:docPr descr="Ввели команды git add . и git commit -am" title="" id="65" name="Picture"/>
+            <a:graphic>
+              <a:graphicData uri="http://schemas.openxmlformats.org/drawingml/2006/picture">
+                <pic:pic>
+                  <pic:nvPicPr>
+                    <pic:cNvPr descr="image/Снимок%20экрана%20от%202022-11-10%2014-13-56.png" id="66" name="Picture"/>
+                    <pic:cNvPicPr>
+                      <a:picLocks noChangeArrowheads="1" noChangeAspect="1"/>
+                    </pic:cNvPicPr>
+                  </pic:nvPicPr>
+                  <pic:blipFill>
+                    <a:blip r:embed="rId64"/>
+                    <a:stretch>
+                      <a:fillRect/>
+                    </a:stretch>
+                  </pic:blipFill>
+                  <pic:spPr bwMode="auto">
+                    <a:xfrm>
+                      <a:off x="0" y="0"/>
+                      <a:ext cx="5334000" cy="2410239"/>
+                    </a:xfrm>
+                    <a:prstGeom prst="rect">
+                      <a:avLst/>
+                    </a:prstGeom>
+                    <a:noFill/>
+                    <a:ln w="9525">
+                      <a:noFill/>
+                      <a:headEnd/>
+                      <a:tailEnd/>
+                    </a:ln>
+                  </pic:spPr>
+                </pic:pic>
+              </a:graphicData>
+            </a:graphic>
+          </wp:inline>
+        </w:drawing>
+      </w:r>
+    </w:p>
+    <w:p>
+      <w:pPr>
+        <w:pStyle w:val="ImageCaption"/>
+      </w:pPr>
+      <w:r>
+        <w:t xml:space="preserve">Ввели команды git add . и git commit -am</w:t>
+      </w:r>
+    </w:p>
+    <w:p>
+      <w:pPr>
+        <w:pStyle w:val="CaptionedFigure"/>
+      </w:pPr>
+      <w:r>
+        <w:drawing>
+          <wp:inline>
+            <wp:extent cx="5334000" cy="1581978"/>
+            <wp:effectExtent b="0" l="0" r="0" t="0"/>
+            <wp:docPr descr="Ввели команду git push и отправили файлы на сервер" title="" id="68" name="Picture"/>
+            <a:graphic>
+              <a:graphicData uri="http://schemas.openxmlformats.org/drawingml/2006/picture">
+                <pic:pic>
+                  <pic:nvPicPr>
+                    <pic:cNvPr descr="image/Снимок%20экрана%20от%202022-11-10%2014-14-10.png" id="69" name="Picture"/>
+                    <pic:cNvPicPr>
+                      <a:picLocks noChangeArrowheads="1" noChangeAspect="1"/>
+                    </pic:cNvPicPr>
+                  </pic:nvPicPr>
+                  <pic:blipFill>
+                    <a:blip r:embed="rId67"/>
+                    <a:stretch>
+                      <a:fillRect/>
+                    </a:stretch>
+                  </pic:blipFill>
+                  <pic:spPr bwMode="auto">
+                    <a:xfrm>
+                      <a:off x="0" y="0"/>
+                      <a:ext cx="5334000" cy="1581978"/>
+                    </a:xfrm>
+                    <a:prstGeom prst="rect">
+                      <a:avLst/>
+                    </a:prstGeom>
+                    <a:noFill/>
+                    <a:ln w="9525">
+                      <a:noFill/>
+                      <a:headEnd/>
+                      <a:tailEnd/>
+                    </a:ln>
+                  </pic:spPr>
+                </pic:pic>
+              </a:graphicData>
+            </a:graphic>
+          </wp:inline>
+        </w:drawing>
+      </w:r>
+    </w:p>
+    <w:p>
+      <w:pPr>
+        <w:pStyle w:val="ImageCaption"/>
+      </w:pPr>
+      <w:r>
+        <w:t xml:space="preserve">Ввели команду git push и отправили файлы на сервер</w:t>
+      </w:r>
+    </w:p>
+    <w:p>
+      <w:pPr>
+        <w:pStyle w:val="CaptionedFigure"/>
+      </w:pPr>
+      <w:r>
+        <w:drawing>
+          <wp:inline>
+            <wp:extent cx="5334000" cy="2741543"/>
+            <wp:effectExtent b="0" l="0" r="0" t="0"/>
+            <wp:docPr descr="Проверили правильность создания иерархии рабочего пространства в локальном репозитории" title="" id="71" name="Picture"/>
+            <a:graphic>
+              <a:graphicData uri="http://schemas.openxmlformats.org/drawingml/2006/picture">
+                <pic:pic>
+                  <pic:nvPicPr>
+                    <pic:cNvPr descr="image/Снимок%20экрана%20от%202022-11-10%2014-14-19.png" id="72" name="Picture"/>
+                    <pic:cNvPicPr>
+                      <a:picLocks noChangeArrowheads="1" noChangeAspect="1"/>
+                    </pic:cNvPicPr>
+                  </pic:nvPicPr>
+                  <pic:blipFill>
+                    <a:blip r:embed="rId70"/>
+                    <a:stretch>
+                      <a:fillRect/>
+                    </a:stretch>
+                  </pic:blipFill>
+                  <pic:spPr bwMode="auto">
+                    <a:xfrm>
+                      <a:off x="0" y="0"/>
+                      <a:ext cx="5334000" cy="2741543"/>
+                    </a:xfrm>
+                    <a:prstGeom prst="rect">
+                      <a:avLst/>
+                    </a:prstGeom>
+                    <a:noFill/>
+                    <a:ln w="9525">
+                      <a:noFill/>
+                      <a:headEnd/>
+                      <a:tailEnd/>
+                    </a:ln>
+                  </pic:spPr>
+                </pic:pic>
+              </a:graphicData>
+            </a:graphic>
+          </wp:inline>
+        </w:drawing>
+      </w:r>
+    </w:p>
+    <w:p>
+      <w:pPr>
+        <w:pStyle w:val="ImageCaption"/>
+      </w:pPr>
+      <w:r>
+        <w:t xml:space="preserve">Проверили правильность создания иерархии рабочего пространства в локальном репозитории</w:t>
+      </w:r>
+    </w:p>
+    <w:p>
+      <w:pPr>
+        <w:pStyle w:val="CaptionedFigure"/>
+      </w:pPr>
+      <w:r>
+        <w:drawing>
+          <wp:inline>
+            <wp:extent cx="5334000" cy="3437282"/>
+            <wp:effectExtent b="0" l="0" r="0" t="0"/>
+            <wp:docPr descr="Проверили правильность создания иерархии рабочего пространства на странице github" title="" id="74" name="Picture"/>
+            <a:graphic>
+              <a:graphicData uri="http://schemas.openxmlformats.org/drawingml/2006/picture">
+                <pic:pic>
+                  <pic:nvPicPr>
+                    <pic:cNvPr descr="image/Снимок%20экрана%20от%202022-11-10%2014-14-28.png" id="75" name="Picture"/>
+                    <pic:cNvPicPr>
+                      <a:picLocks noChangeArrowheads="1" noChangeAspect="1"/>
+                    </pic:cNvPicPr>
+                  </pic:nvPicPr>
+                  <pic:blipFill>
+                    <a:blip r:embed="rId73"/>
+                    <a:stretch>
+                      <a:fillRect/>
+                    </a:stretch>
+                  </pic:blipFill>
+                  <pic:spPr bwMode="auto">
+                    <a:xfrm>
+                      <a:off x="0" y="0"/>
+                      <a:ext cx="5334000" cy="3437282"/>
+                    </a:xfrm>
+                    <a:prstGeom prst="rect">
+                      <a:avLst/>
+                    </a:prstGeom>
+                    <a:noFill/>
+                    <a:ln w="9525">
+                      <a:noFill/>
+                      <a:headEnd/>
+                      <a:tailEnd/>
+                    </a:ln>
+                  </pic:spPr>
+                </pic:pic>
+              </a:graphicData>
+            </a:graphic>
+          </wp:inline>
+        </w:drawing>
+      </w:r>
+    </w:p>
+    <w:p>
+      <w:pPr>
+        <w:pStyle w:val="ImageCaption"/>
+      </w:pPr>
+      <w:r>
+        <w:t xml:space="preserve">Проверили правильность создания иерархии рабочего пространства на странице github</w:t>
+      </w:r>
+    </w:p>
+    <w:bookmarkEnd w:id="76"/>
+    <w:bookmarkStart w:id="92" w:name="задания-для-самостоятельной-работы"/>
+    <w:p>
+      <w:pPr>
+        <w:pStyle w:val="Heading1"/>
+      </w:pPr>
+      <w:r>
+        <w:rPr>
+          <w:rStyle w:val="SectionNumber"/>
+        </w:rPr>
+        <w:t xml:space="preserve">7</w:t>
+      </w:r>
+      <w:r>
+        <w:tab/>
+      </w:r>
+      <w:r>
+        <w:t xml:space="preserve">Задания для самостоятельной работы</w:t>
+      </w:r>
+    </w:p>
+    <w:p>
+      <w:pPr>
+        <w:pStyle w:val="CaptionedFigure"/>
+      </w:pPr>
+      <w:r>
+        <w:drawing>
+          <wp:inline>
+            <wp:extent cx="5334000" cy="2642152"/>
+            <wp:effectExtent b="0" l="0" r="0" t="0"/>
+            <wp:docPr descr="Создали отчет по выполнению третьей лабораторной работы в соответствующем каталоге рабочего пространства" title="" id="78" name="Picture"/>
+            <a:graphic>
+              <a:graphicData uri="http://schemas.openxmlformats.org/drawingml/2006/picture">
+                <pic:pic>
+                  <pic:nvPicPr>
+                    <pic:cNvPr descr="image/Снимок%20экрана%20от%202022-11-10%2014-14-37.png" id="79" name="Picture"/>
+                    <pic:cNvPicPr>
+                      <a:picLocks noChangeArrowheads="1" noChangeAspect="1"/>
+                    </pic:cNvPicPr>
+                  </pic:nvPicPr>
+                  <pic:blipFill>
+                    <a:blip r:embed="rId77"/>
+                    <a:stretch>
+                      <a:fillRect/>
+                    </a:stretch>
+                  </pic:blipFill>
+                  <pic:spPr bwMode="auto">
+                    <a:xfrm>
+                      <a:off x="0" y="0"/>
+                      <a:ext cx="5334000" cy="2642152"/>
+                    </a:xfrm>
+                    <a:prstGeom prst="rect">
+                      <a:avLst/>
+                    </a:prstGeom>
+                    <a:noFill/>
+                    <a:ln w="9525">
+                      <a:noFill/>
+                      <a:headEnd/>
+                      <a:tailEnd/>
+                    </a:ln>
+                  </pic:spPr>
+                </pic:pic>
+              </a:graphicData>
+            </a:graphic>
+          </wp:inline>
+        </w:drawing>
+      </w:r>
+    </w:p>
+    <w:p>
+      <w:pPr>
+        <w:pStyle w:val="ImageCaption"/>
+      </w:pPr>
+      <w:r>
+        <w:t xml:space="preserve">Создали отчет по выполнению третьей лабораторной работы в соответствующем каталоге рабочего пространства</w:t>
+      </w:r>
+    </w:p>
+    <w:p>
+      <w:pPr>
+        <w:pStyle w:val="CaptionedFigure"/>
+      </w:pPr>
+      <w:r>
+        <w:drawing>
+          <wp:inline>
+            <wp:extent cx="5334000" cy="2596706"/>
+            <wp:effectExtent b="0" l="0" r="0" t="0"/>
+            <wp:docPr descr="Скопировали отчет по выполнению первой лабораторной работы в соответствующий каталог созданного рабочего пространства" title="" id="81" name="Picture"/>
+            <a:graphic>
+              <a:graphicData uri="http://schemas.openxmlformats.org/drawingml/2006/picture">
+                <pic:pic>
+                  <pic:nvPicPr>
+                    <pic:cNvPr descr="image/Снимок%20экрана%20от%202022-11-10%2014-14-50.png" id="82" name="Picture"/>
+                    <pic:cNvPicPr>
+                      <a:picLocks noChangeArrowheads="1" noChangeAspect="1"/>
+                    </pic:cNvPicPr>
+                  </pic:nvPicPr>
+                  <pic:blipFill>
+                    <a:blip r:embed="rId80"/>
+                    <a:stretch>
+                      <a:fillRect/>
+                    </a:stretch>
+                  </pic:blipFill>
+                  <pic:spPr bwMode="auto">
+                    <a:xfrm>
+                      <a:off x="0" y="0"/>
+                      <a:ext cx="5334000" cy="2596706"/>
+                    </a:xfrm>
+                    <a:prstGeom prst="rect">
+                      <a:avLst/>
+                    </a:prstGeom>
+                    <a:noFill/>
+                    <a:ln w="9525">
+                      <a:noFill/>
+                      <a:headEnd/>
+                      <a:tailEnd/>
+                    </a:ln>
+                  </pic:spPr>
+                </pic:pic>
+              </a:graphicData>
+            </a:graphic>
+          </wp:inline>
+        </w:drawing>
+      </w:r>
+    </w:p>
+    <w:p>
+      <w:pPr>
+        <w:pStyle w:val="ImageCaption"/>
+      </w:pPr>
+      <w:r>
+        <w:t xml:space="preserve">Скопировали отчет по выполнению первой лабораторной работы в соответствующий каталог созданного рабочего пространства</w:t>
+      </w:r>
+    </w:p>
+    <w:p>
+      <w:pPr>
+        <w:pStyle w:val="CaptionedFigure"/>
+      </w:pPr>
+      <w:r>
+        <w:drawing>
+          <wp:inline>
+            <wp:extent cx="5334000" cy="2604976"/>
+            <wp:effectExtent b="0" l="0" r="0" t="0"/>
+            <wp:docPr descr="Скопировали отчет по выполнению второй лабораторной работы в соответствующий каталог созданного рабочего пространства" title="" id="84" name="Picture"/>
+            <a:graphic>
+              <a:graphicData uri="http://schemas.openxmlformats.org/drawingml/2006/picture">
+                <pic:pic>
+                  <pic:nvPicPr>
+                    <pic:cNvPr descr="image/Снимок%20экрана%20от%202022-11-10%2014-14-59.png" id="85" name="Picture"/>
+                    <pic:cNvPicPr>
+                      <a:picLocks noChangeArrowheads="1" noChangeAspect="1"/>
+                    </pic:cNvPicPr>
+                  </pic:nvPicPr>
+                  <pic:blipFill>
+                    <a:blip r:embed="rId83"/>
+                    <a:stretch>
+                      <a:fillRect/>
+                    </a:stretch>
+                  </pic:blipFill>
+                  <pic:spPr bwMode="auto">
+                    <a:xfrm>
+                      <a:off x="0" y="0"/>
+                      <a:ext cx="5334000" cy="2604976"/>
+                    </a:xfrm>
+                    <a:prstGeom prst="rect">
+                      <a:avLst/>
+                    </a:prstGeom>
+                    <a:noFill/>
+                    <a:ln w="9525">
+                      <a:noFill/>
+                      <a:headEnd/>
+                      <a:tailEnd/>
+                    </a:ln>
+                  </pic:spPr>
+                </pic:pic>
+              </a:graphicData>
+            </a:graphic>
+          </wp:inline>
+        </w:drawing>
+      </w:r>
+    </w:p>
+    <w:p>
+      <w:pPr>
+        <w:pStyle w:val="ImageCaption"/>
+      </w:pPr>
+      <w:r>
+        <w:t xml:space="preserve">Скопировали отчет по выполнению второй лабораторной работы в соответствующий каталог созданного рабочего пространства</w:t>
+      </w:r>
+    </w:p>
+    <w:p>
+      <w:pPr>
+        <w:pStyle w:val="CaptionedFigure"/>
+      </w:pPr>
+      <w:r>
+        <w:drawing>
+          <wp:inline>
+            <wp:extent cx="5334000" cy="3010195"/>
+            <wp:effectExtent b="0" l="0" r="0" t="0"/>
+            <wp:docPr descr="Загрузили файлы на github" title="" id="87" name="Picture"/>
+            <a:graphic>
+              <a:graphicData uri="http://schemas.openxmlformats.org/drawingml/2006/picture">
+                <pic:pic>
+                  <pic:nvPicPr>
+                    <pic:cNvPr descr="image/Снимок%20экрана%20от%202022-11-10%2014-15-09.png" id="88" name="Picture"/>
+                    <pic:cNvPicPr>
+                      <a:picLocks noChangeArrowheads="1" noChangeAspect="1"/>
+                    </pic:cNvPicPr>
+                  </pic:nvPicPr>
+                  <pic:blipFill>
+                    <a:blip r:embed="rId86"/>
+                    <a:stretch>
+                      <a:fillRect/>
+                    </a:stretch>
+                  </pic:blipFill>
+                  <pic:spPr bwMode="auto">
+                    <a:xfrm>
+                      <a:off x="0" y="0"/>
+                      <a:ext cx="5334000" cy="3010195"/>
+                    </a:xfrm>
+                    <a:prstGeom prst="rect">
+                      <a:avLst/>
+                    </a:prstGeom>
+                    <a:noFill/>
+                    <a:ln w="9525">
+                      <a:noFill/>
+                      <a:headEnd/>
+                      <a:tailEnd/>
+                    </a:ln>
+                  </pic:spPr>
+                </pic:pic>
+              </a:graphicData>
+            </a:graphic>
+          </wp:inline>
+        </w:drawing>
+      </w:r>
+    </w:p>
+    <w:p>
+      <w:pPr>
+        <w:pStyle w:val="ImageCaption"/>
+      </w:pPr>
+      <w:r>
+        <w:t xml:space="preserve">Загрузили файлы на github</w:t>
+      </w:r>
+    </w:p>
+    <w:p>
+      <w:pPr>
+        <w:pStyle w:val="CaptionedFigure"/>
+      </w:pPr>
+      <w:r>
+        <w:drawing>
+          <wp:inline>
+            <wp:extent cx="5334000" cy="2786911"/>
+            <wp:effectExtent b="0" l="0" r="0" t="0"/>
+            <wp:docPr descr="Проверили, что файлы загружены на github" title="" id="90" name="Picture"/>
+            <a:graphic>
+              <a:graphicData uri="http://schemas.openxmlformats.org/drawingml/2006/picture">
+                <pic:pic>
+                  <pic:nvPicPr>
+                    <pic:cNvPr descr="image/Снимок%20экрана%20от%202022-11-10%2014-15-18.png" id="91" name="Picture"/>
+                    <pic:cNvPicPr>
+                      <a:picLocks noChangeArrowheads="1" noChangeAspect="1"/>
+                    </pic:cNvPicPr>
+                  </pic:nvPicPr>
+                  <pic:blipFill>
+                    <a:blip r:embed="rId89"/>
+                    <a:stretch>
+                      <a:fillRect/>
+                    </a:stretch>
+                  </pic:blipFill>
+                  <pic:spPr bwMode="auto">
+                    <a:xfrm>
+                      <a:off x="0" y="0"/>
+                      <a:ext cx="5334000" cy="2786911"/>
+                    </a:xfrm>
+                    <a:prstGeom prst="rect">
+                      <a:avLst/>
+                    </a:prstGeom>
+                    <a:noFill/>
+                    <a:ln w="9525">
+                      <a:noFill/>
+                      <a:headEnd/>
+                      <a:tailEnd/>
+                    </a:ln>
+                  </pic:spPr>
+                </pic:pic>
+              </a:graphicData>
+            </a:graphic>
+          </wp:inline>
+        </w:drawing>
+      </w:r>
+    </w:p>
+    <w:p>
+      <w:pPr>
+        <w:pStyle w:val="ImageCaption"/>
+      </w:pPr>
+      <w:r>
+        <w:t xml:space="preserve">Проверили, что файлы загружены на github</w:t>
+      </w:r>
+    </w:p>
+    <w:bookmarkEnd w:id="92"/>
+    <w:bookmarkStart w:id="93" w:name="вывод"/>
+    <w:p>
+      <w:pPr>
+        <w:pStyle w:val="Heading1"/>
+      </w:pPr>
+      <w:r>
+        <w:rPr>
+          <w:rStyle w:val="SectionNumber"/>
+        </w:rPr>
+        <w:t xml:space="preserve">8</w:t>
+      </w:r>
+      <w:r>
+        <w:tab/>
+      </w:r>
+      <w:r>
+        <w:t xml:space="preserve">Вывод</w:t>
       </w:r>
     </w:p>
     <w:p>
@@ -643,211 +1518,10 @@
         <w:pStyle w:val="FirstParagraph"/>
       </w:pPr>
       <w:r>
-        <w:t xml:space="preserve">Здесь кратко описываются итоги проделанной работы.</w:t>
-      </w:r>
-    </w:p>
-    <w:bookmarkEnd w:id="29"/>
-    <w:bookmarkStart w:id="40" w:name="список-литературы"/>
-    <w:p>
-      <w:pPr>
-        <w:pStyle w:val="Heading1"/>
-      </w:pPr>
-      <w:r>
-        <w:t xml:space="preserve">Список литературы</w:t>
-      </w:r>
-    </w:p>
-    <w:bookmarkStart w:id="39" w:name="refs"/>
-    <w:bookmarkStart w:id="31" w:name="ref-gnu-doc:bash"/>
-    <w:p>
-      <w:pPr>
-        <w:pStyle w:val="Bibliography"/>
-      </w:pPr>
-      <w:r>
-        <w:t xml:space="preserve">1.</w:t>
-      </w:r>
-      <w:r>
-        <w:t xml:space="preserve"> </w:t>
-      </w:r>
-      <w:r>
-        <w:t xml:space="preserve">	</w:t>
-      </w:r>
-      <w:r>
-        <w:t xml:space="preserve">GNU Bash Manual</w:t>
-      </w:r>
-      <w:r>
-        <w:t xml:space="preserve"> </w:t>
-      </w:r>
-      <w:r>
-        <w:t xml:space="preserve">[Электронный ресурс]. Free Software Foundation, 2016. URL:</w:t>
-      </w:r>
-      <w:r>
-        <w:t xml:space="preserve"> </w:t>
-      </w:r>
-      <w:hyperlink r:id="rId30">
-        <w:r>
-          <w:rPr>
-            <w:rStyle w:val="Hyperlink"/>
-          </w:rPr>
-          <w:t xml:space="preserve">https://www.gnu.org/software/bash/manual/</w:t>
-        </w:r>
-      </w:hyperlink>
-      <w:r>
-        <w:t xml:space="preserve">.</w:t>
-      </w:r>
-    </w:p>
-    <w:bookmarkEnd w:id="31"/>
-    <w:bookmarkStart w:id="33" w:name="ref-newham:2005:bash"/>
-    <w:p>
-      <w:pPr>
-        <w:pStyle w:val="Bibliography"/>
-      </w:pPr>
-      <w:r>
-        <w:t xml:space="preserve">2.</w:t>
-      </w:r>
-      <w:r>
-        <w:t xml:space="preserve"> </w:t>
-      </w:r>
-      <w:r>
-        <w:t xml:space="preserve">	</w:t>
-      </w:r>
-      <w:r>
-        <w:t xml:space="preserve">Newham C.</w:t>
-      </w:r>
-      <w:r>
-        <w:t xml:space="preserve"> </w:t>
-      </w:r>
-      <w:hyperlink r:id="rId32">
-        <w:r>
-          <w:rPr>
-            <w:rStyle w:val="Hyperlink"/>
-          </w:rPr>
-          <w:t xml:space="preserve">Learning the bash Shell: Unix Shell Programming</w:t>
-        </w:r>
-      </w:hyperlink>
-      <w:r>
-        <w:t xml:space="preserve">. O’Reilly Media, 2005. 354 с.</w:t>
-      </w:r>
-    </w:p>
-    <w:bookmarkEnd w:id="33"/>
-    <w:bookmarkStart w:id="34" w:name="ref-zarrelli:2017:bash"/>
-    <w:p>
-      <w:pPr>
-        <w:pStyle w:val="Bibliography"/>
-      </w:pPr>
-      <w:r>
-        <w:t xml:space="preserve">3.</w:t>
-      </w:r>
-      <w:r>
-        <w:t xml:space="preserve"> </w:t>
-      </w:r>
-      <w:r>
-        <w:t xml:space="preserve">	</w:t>
-      </w:r>
-      <w:r>
-        <w:t xml:space="preserve">Zarrelli G.</w:t>
-      </w:r>
-      <w:r>
-        <w:t xml:space="preserve"> </w:t>
-      </w:r>
-      <w:r>
-        <w:t xml:space="preserve">Mastering Bash</w:t>
-      </w:r>
-      <w:r>
-        <w:t xml:space="preserve">. Packt Publishing, 2017. 502 с.</w:t>
-      </w:r>
-    </w:p>
-    <w:bookmarkEnd w:id="34"/>
-    <w:bookmarkStart w:id="36" w:name="ref-robbins:2013:bash"/>
-    <w:p>
-      <w:pPr>
-        <w:pStyle w:val="Bibliography"/>
-      </w:pPr>
-      <w:r>
-        <w:t xml:space="preserve">4.</w:t>
-      </w:r>
-      <w:r>
-        <w:t xml:space="preserve"> </w:t>
-      </w:r>
-      <w:r>
-        <w:t xml:space="preserve">	</w:t>
-      </w:r>
-      <w:r>
-        <w:t xml:space="preserve">Robbins A.</w:t>
-      </w:r>
-      <w:r>
-        <w:t xml:space="preserve"> </w:t>
-      </w:r>
-      <w:hyperlink r:id="rId35">
-        <w:r>
-          <w:rPr>
-            <w:rStyle w:val="Hyperlink"/>
-          </w:rPr>
-          <w:t xml:space="preserve">Bash Pocket Reference</w:t>
-        </w:r>
-      </w:hyperlink>
-      <w:r>
-        <w:t xml:space="preserve">. O’Reilly Media, 2016. 156 с.</w:t>
-      </w:r>
-    </w:p>
-    <w:bookmarkEnd w:id="36"/>
-    <w:bookmarkStart w:id="37" w:name="ref-tannenbaum:arch-pc:ru"/>
-    <w:p>
-      <w:pPr>
-        <w:pStyle w:val="Bibliography"/>
-      </w:pPr>
-      <w:r>
-        <w:t xml:space="preserve">5.</w:t>
-      </w:r>
-      <w:r>
-        <w:t xml:space="preserve"> </w:t>
-      </w:r>
-      <w:r>
-        <w:t xml:space="preserve">	</w:t>
-      </w:r>
-      <w:r>
-        <w:t xml:space="preserve">Таненбаум Э.</w:t>
-      </w:r>
-      <w:r>
-        <w:t xml:space="preserve"> </w:t>
-      </w:r>
-      <w:r>
-        <w:t xml:space="preserve">Архитектура компьютера</w:t>
-      </w:r>
-      <w:r>
-        <w:t xml:space="preserve">. 6-е изд. СПб.: Питер, 2013. 874 с.</w:t>
-      </w:r>
-    </w:p>
-    <w:bookmarkEnd w:id="37"/>
-    <w:bookmarkStart w:id="38" w:name="ref-tannenbaum:modern-os:ru"/>
-    <w:p>
-      <w:pPr>
-        <w:pStyle w:val="Bibliography"/>
-      </w:pPr>
-      <w:r>
-        <w:t xml:space="preserve">6.</w:t>
-      </w:r>
-      <w:r>
-        <w:t xml:space="preserve"> </w:t>
-      </w:r>
-      <w:r>
-        <w:t xml:space="preserve">	</w:t>
-      </w:r>
-      <w:r>
-        <w:t xml:space="preserve">Таненбаум Э., Бос Х.</w:t>
-      </w:r>
-      <w:r>
-        <w:t xml:space="preserve"> </w:t>
-      </w:r>
-      <w:r>
-        <w:t xml:space="preserve">Современные операционные системы</w:t>
-      </w:r>
-      <w:r>
-        <w:t xml:space="preserve">. 4-е изд. СПб.: Питер, 2015. 1120 с.</w:t>
-      </w:r>
-    </w:p>
-    <w:bookmarkEnd w:id="38"/>
-    <w:bookmarkEnd w:id="39"/>
-    <w:bookmarkEnd w:id="40"/>
+        <w:t xml:space="preserve">Идеология и применение средств контроля версий изучены. После базовой настройки git создали иерархию рабочего пространства в локальном репозитории и на странице GitHub.</w:t>
+      </w:r>
+    </w:p>
+    <w:bookmarkEnd w:id="93"/>
     <w:sectPr/>
   </w:body>
 </w:document>

</xml_diff>